<commit_message>
Character Sheet resize + Ability Adjustments
Slightly resized character sheet pages so that each stat fits an entire page (Strength is the only one changed in the printing doc for testing).

Some actions have been adjusted, as well as their costs.
New abilities have been added with a focus on rolling for criticals.
</commit_message>
<xml_diff>
--- a/SimpleTop Printer Friendly Character Sheet.docx
+++ b/SimpleTop Printer Friendly Character Sheet.docx
@@ -2316,6 +2316,7 @@
                           <w:p>
                             <w:pPr>
                               <w:spacing w:line="240" w:lineRule="auto"/>
+                              <w:jc w:val="both"/>
                               <w:rPr>
                                 <w:rFonts w:ascii="Avenir Next LT Pro" w:hAnsi="Avenir Next LT Pro"/>
                                 <w:color w:val="000000" w:themeColor="text1"/>
@@ -2403,6 +2404,7 @@
                     <w:p>
                       <w:pPr>
                         <w:spacing w:line="240" w:lineRule="auto"/>
+                        <w:jc w:val="both"/>
                         <w:rPr>
                           <w:rFonts w:ascii="Avenir Next LT Pro" w:hAnsi="Avenir Next LT Pro"/>
                           <w:color w:val="000000" w:themeColor="text1"/>
@@ -2635,10 +2637,10 @@
         </w:rPr>
         <w:lastRenderedPageBreak/>
         <w:drawing>
-          <wp:inline distT="0" distB="0" distL="0" distR="0" wp14:anchorId="760B5036" wp14:editId="4B7872BA">
-            <wp:extent cx="3650615" cy="6858000"/>
-            <wp:effectExtent l="0" t="0" r="6985" b="0"/>
-            <wp:docPr id="1719450418" name="Picture 1" descr="A screenshot of a computer program&#10;&#10;Description automatically generated"/>
+          <wp:inline distT="0" distB="0" distL="0" distR="0" wp14:anchorId="2132F5B9" wp14:editId="2D4DA756">
+            <wp:extent cx="3882390" cy="6838950"/>
+            <wp:effectExtent l="0" t="0" r="3810" b="0"/>
+            <wp:docPr id="750108088" name="Picture 5"/>
             <wp:cNvGraphicFramePr>
               <a:graphicFrameLocks xmlns:a="http://schemas.openxmlformats.org/drawingml/2006/main" noChangeAspect="1"/>
             </wp:cNvGraphicFramePr>
@@ -2646,7 +2648,7 @@
               <a:graphicData uri="http://schemas.openxmlformats.org/drawingml/2006/picture">
                 <pic:pic xmlns:pic="http://schemas.openxmlformats.org/drawingml/2006/picture">
                   <pic:nvPicPr>
-                    <pic:cNvPr id="1719450418" name="Picture 1" descr="A screenshot of a computer program&#10;&#10;Description automatically generated"/>
+                    <pic:cNvPr id="0" name="Picture 5"/>
                     <pic:cNvPicPr>
                       <a:picLocks noChangeAspect="1" noChangeArrowheads="1"/>
                     </pic:cNvPicPr>
@@ -2667,7 +2669,7 @@
                   <pic:spPr bwMode="auto">
                     <a:xfrm>
                       <a:off x="0" y="0"/>
-                      <a:ext cx="3650615" cy="6858000"/>
+                      <a:ext cx="3882390" cy="6838950"/>
                     </a:xfrm>
                     <a:prstGeom prst="rect">
                       <a:avLst/>
@@ -2691,18 +2693,18 @@
         </w:rPr>
         <w:lastRenderedPageBreak/>
         <w:drawing>
-          <wp:anchor distT="0" distB="0" distL="114300" distR="114300" simplePos="0" relativeHeight="251862016" behindDoc="0" locked="0" layoutInCell="1" allowOverlap="1" wp14:anchorId="5BC407D5" wp14:editId="0FDC4D8E">
+          <wp:anchor distT="0" distB="0" distL="114300" distR="114300" simplePos="0" relativeHeight="251868160" behindDoc="0" locked="0" layoutInCell="1" allowOverlap="1" wp14:anchorId="5FC5364F" wp14:editId="11C9ED95">
             <wp:simplePos x="0" y="0"/>
             <wp:positionH relativeFrom="column">
-              <wp:posOffset>234513</wp:posOffset>
+              <wp:posOffset>236220</wp:posOffset>
             </wp:positionH>
             <wp:positionV relativeFrom="paragraph">
               <wp:posOffset>0</wp:posOffset>
             </wp:positionV>
-            <wp:extent cx="3650615" cy="6858000"/>
-            <wp:effectExtent l="0" t="0" r="6985" b="0"/>
+            <wp:extent cx="3650226" cy="6858000"/>
+            <wp:effectExtent l="0" t="0" r="7620" b="0"/>
             <wp:wrapSquare wrapText="bothSides"/>
-            <wp:docPr id="1494557737" name="Picture 2" descr="A screenshot of a computer program&#10;&#10;Description automatically generated"/>
+            <wp:docPr id="721258302" name="Picture 2"/>
             <wp:cNvGraphicFramePr>
               <a:graphicFrameLocks xmlns:a="http://schemas.openxmlformats.org/drawingml/2006/main" noChangeAspect="1"/>
             </wp:cNvGraphicFramePr>
@@ -2710,7 +2712,7 @@
               <a:graphicData uri="http://schemas.openxmlformats.org/drawingml/2006/picture">
                 <pic:pic xmlns:pic="http://schemas.openxmlformats.org/drawingml/2006/picture">
                   <pic:nvPicPr>
-                    <pic:cNvPr id="1494557737" name="Picture 2" descr="A screenshot of a computer program&#10;&#10;Description automatically generated"/>
+                    <pic:cNvPr id="0" name="Picture 2"/>
                     <pic:cNvPicPr>
                       <a:picLocks noChangeAspect="1" noChangeArrowheads="1"/>
                     </pic:cNvPicPr>
@@ -2731,7 +2733,7 @@
                   <pic:spPr bwMode="auto">
                     <a:xfrm>
                       <a:off x="0" y="0"/>
-                      <a:ext cx="3650615" cy="6858000"/>
+                      <a:ext cx="3650226" cy="6858000"/>
                     </a:xfrm>
                     <a:prstGeom prst="rect">
                       <a:avLst/>
@@ -2762,10 +2764,10 @@
         </w:rPr>
         <w:lastRenderedPageBreak/>
         <w:drawing>
-          <wp:inline distT="0" distB="0" distL="0" distR="0" wp14:anchorId="2B05CB2A" wp14:editId="36B65410">
-            <wp:extent cx="3650615" cy="6858000"/>
-            <wp:effectExtent l="0" t="0" r="6985" b="0"/>
-            <wp:docPr id="82769188" name="Picture 3" descr="A screenshot of a computer screen&#10;&#10;Description automatically generated"/>
+          <wp:inline distT="0" distB="0" distL="0" distR="0" wp14:anchorId="4B2B5789" wp14:editId="6A4F1BAB">
+            <wp:extent cx="3646170" cy="6850380"/>
+            <wp:effectExtent l="0" t="0" r="0" b="7620"/>
+            <wp:docPr id="266446009" name="Picture 3"/>
             <wp:cNvGraphicFramePr>
               <a:graphicFrameLocks xmlns:a="http://schemas.openxmlformats.org/drawingml/2006/main" noChangeAspect="1"/>
             </wp:cNvGraphicFramePr>
@@ -2773,7 +2775,7 @@
               <a:graphicData uri="http://schemas.openxmlformats.org/drawingml/2006/picture">
                 <pic:pic xmlns:pic="http://schemas.openxmlformats.org/drawingml/2006/picture">
                   <pic:nvPicPr>
-                    <pic:cNvPr id="82769188" name="Picture 3" descr="A screenshot of a computer screen&#10;&#10;Description automatically generated"/>
+                    <pic:cNvPr id="0" name="Picture 3"/>
                     <pic:cNvPicPr>
                       <a:picLocks noChangeAspect="1" noChangeArrowheads="1"/>
                     </pic:cNvPicPr>
@@ -2794,7 +2796,7 @@
                   <pic:spPr bwMode="auto">
                     <a:xfrm>
                       <a:off x="0" y="0"/>
-                      <a:ext cx="3650615" cy="6858000"/>
+                      <a:ext cx="3646170" cy="6850380"/>
                     </a:xfrm>
                     <a:prstGeom prst="rect">
                       <a:avLst/>
@@ -2821,18 +2823,18 @@
         </w:rPr>
         <w:lastRenderedPageBreak/>
         <w:drawing>
-          <wp:anchor distT="0" distB="0" distL="114300" distR="114300" simplePos="0" relativeHeight="251863040" behindDoc="0" locked="0" layoutInCell="1" allowOverlap="1" wp14:anchorId="25E849A1" wp14:editId="17F27130">
+          <wp:anchor distT="0" distB="0" distL="114300" distR="114300" simplePos="0" relativeHeight="251869184" behindDoc="0" locked="0" layoutInCell="1" allowOverlap="1" wp14:anchorId="2AD94B41" wp14:editId="002DC5E4">
             <wp:simplePos x="0" y="0"/>
             <wp:positionH relativeFrom="column">
-              <wp:posOffset>234513</wp:posOffset>
+              <wp:posOffset>240030</wp:posOffset>
             </wp:positionH>
             <wp:positionV relativeFrom="paragraph">
               <wp:posOffset>0</wp:posOffset>
             </wp:positionV>
-            <wp:extent cx="3650615" cy="6858000"/>
-            <wp:effectExtent l="0" t="0" r="6985" b="0"/>
+            <wp:extent cx="3646170" cy="6850380"/>
+            <wp:effectExtent l="0" t="0" r="0" b="7620"/>
             <wp:wrapSquare wrapText="bothSides"/>
-            <wp:docPr id="405110437" name="Picture 4" descr="A screenshot of a computer&#10;&#10;Description automatically generated"/>
+            <wp:docPr id="69179005" name="Picture 4"/>
             <wp:cNvGraphicFramePr>
               <a:graphicFrameLocks xmlns:a="http://schemas.openxmlformats.org/drawingml/2006/main" noChangeAspect="1"/>
             </wp:cNvGraphicFramePr>
@@ -2840,7 +2842,7 @@
               <a:graphicData uri="http://schemas.openxmlformats.org/drawingml/2006/picture">
                 <pic:pic xmlns:pic="http://schemas.openxmlformats.org/drawingml/2006/picture">
                   <pic:nvPicPr>
-                    <pic:cNvPr id="405110437" name="Picture 4" descr="A screenshot of a computer&#10;&#10;Description automatically generated"/>
+                    <pic:cNvPr id="0" name="Picture 4"/>
                     <pic:cNvPicPr>
                       <a:picLocks noChangeAspect="1" noChangeArrowheads="1"/>
                     </pic:cNvPicPr>
@@ -2861,7 +2863,7 @@
                   <pic:spPr bwMode="auto">
                     <a:xfrm>
                       <a:off x="0" y="0"/>
-                      <a:ext cx="3650615" cy="6858000"/>
+                      <a:ext cx="3646170" cy="6850380"/>
                     </a:xfrm>
                     <a:prstGeom prst="rect">
                       <a:avLst/>
@@ -3806,10 +3808,10 @@
           <w:noProof/>
         </w:rPr>
         <w:drawing>
-          <wp:anchor distT="0" distB="0" distL="114300" distR="114300" simplePos="0" relativeHeight="251867136" behindDoc="0" locked="0" layoutInCell="1" allowOverlap="1" wp14:anchorId="71F0C413" wp14:editId="206DD7EE">
+          <wp:anchor distT="0" distB="0" distL="114300" distR="114300" simplePos="0" relativeHeight="251867136" behindDoc="0" locked="0" layoutInCell="1" allowOverlap="1" wp14:anchorId="71F0C413" wp14:editId="1F23766B">
             <wp:simplePos x="0" y="0"/>
             <wp:positionH relativeFrom="column">
-              <wp:posOffset>2858770</wp:posOffset>
+              <wp:posOffset>2744470</wp:posOffset>
             </wp:positionH>
             <wp:positionV relativeFrom="paragraph">
               <wp:posOffset>5657215</wp:posOffset>
@@ -4150,7 +4152,7 @@
                           <w:p>
                             <w:pPr>
                               <w:spacing w:after="10" w:line="240" w:lineRule="auto"/>
-                              <w:jc w:val="center"/>
+                              <w:jc w:val="both"/>
                               <w:rPr>
                                 <w:rFonts w:ascii="Georgia" w:hAnsi="Georgia"/>
                                 <w:b/>
@@ -4196,7 +4198,7 @@
           </mc:Choice>
           <mc:Fallback>
             <w:pict>
-              <v:shape w14:anchorId="37850F83" id="_x0000_s1034" style="position:absolute;margin-left:198pt;margin-top:427.5pt;width:108pt;height:90pt;z-index:251644927;visibility:visible;mso-wrap-style:square;mso-width-percent:0;mso-height-percent:0;mso-wrap-distance-left:9pt;mso-wrap-distance-top:0;mso-wrap-distance-right:9pt;mso-wrap-distance-bottom:0;mso-position-horizontal:absolute;mso-position-horizontal-relative:text;mso-position-vertical:absolute;mso-position-vertical-relative:text;mso-width-percent:0;mso-height-percent:0;mso-width-relative:margin;mso-height-relative:margin;v-text-anchor:top" coordsize="1371600,1143000" o:spt="100" o:gfxdata="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" adj="-11796480,,5400" path="m,l1371600,r,l1371600,868074v,151837,-123089,274926,-274926,274926l274926,1143000c123089,1143000,,1019911,,868074l,,,xe" fillcolor="#d8d8d8 [2732]" strokecolor="black [3213]" strokeweight=".25pt">
+              <v:shape w14:anchorId="37850F83" id="_x0000_s1034" style="position:absolute;margin-left:198pt;margin-top:427.5pt;width:108pt;height:90pt;z-index:251644927;visibility:visible;mso-wrap-style:square;mso-width-percent:0;mso-height-percent:0;mso-wrap-distance-left:9pt;mso-wrap-distance-top:0;mso-wrap-distance-right:9pt;mso-wrap-distance-bottom:0;mso-position-horizontal:absolute;mso-position-horizontal-relative:text;mso-position-vertical:absolute;mso-position-vertical-relative:text;mso-width-percent:0;mso-height-percent:0;mso-width-relative:margin;mso-height-relative:margin;v-text-anchor:top" coordsize="1371600,1143000" o:spt="100" o:gfxdata="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" adj="-11796480,,5400" path="m,l1371600,r,l1371600,868074v,151837,-123089,274926,-274926,274926l274926,1143000c123089,1143000,,1019911,,868074l,,,xe" fillcolor="#d8d8d8 [2732]" strokecolor="black [3213]" strokeweight=".25pt">
                 <v:stroke joinstyle="miter"/>
                 <v:formulas/>
                 <v:path arrowok="t" o:connecttype="custom" o:connectlocs="0,0;1371600,0;1371600,0;1371600,868074;1096674,1143000;274926,1143000;0,868074;0,0;0,0" o:connectangles="0,0,0,0,0,0,0,0,0" textboxrect="0,0,1371600,1143000"/>
@@ -4205,7 +4207,7 @@
                     <w:p>
                       <w:pPr>
                         <w:spacing w:after="10" w:line="240" w:lineRule="auto"/>
-                        <w:jc w:val="center"/>
+                        <w:jc w:val="both"/>
                         <w:rPr>
                           <w:rFonts w:ascii="Georgia" w:hAnsi="Georgia"/>
                           <w:b/>
@@ -4745,7 +4747,7 @@
           </mc:Choice>
           <mc:Fallback>
             <w:pict>
-              <v:shape w14:anchorId="488B88D4" id="_x0000_s1035" style="position:absolute;margin-left:0;margin-top:427.5pt;width:189pt;height:90pt;z-index:251776000;visibility:visible;mso-wrap-style:square;mso-width-percent:0;mso-height-percent:0;mso-wrap-distance-left:9pt;mso-wrap-distance-top:0;mso-wrap-distance-right:9pt;mso-wrap-distance-bottom:0;mso-position-horizontal:absolute;mso-position-horizontal-relative:text;mso-position-vertical:absolute;mso-position-vertical-relative:text;mso-width-percent:0;mso-height-percent:0;mso-width-relative:margin;mso-height-relative:margin;v-text-anchor:middle" coordsize="2400300,1143000" o:spt="100" o:gfxdata="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" adj="-11796480,,5400" path="m,l2400300,r,l2400300,868074v,151837,-123089,274926,-274926,274926l274926,1143000c123089,1143000,,1019911,,868074l,,,xe" fillcolor="#d8d8d8 [2732]" strokecolor="black [3213]" strokeweight=".25pt">
+              <v:shape w14:anchorId="488B88D4" id="_x0000_s1035" style="position:absolute;margin-left:0;margin-top:427.5pt;width:189pt;height:90pt;z-index:251776000;visibility:visible;mso-wrap-style:square;mso-width-percent:0;mso-height-percent:0;mso-wrap-distance-left:9pt;mso-wrap-distance-top:0;mso-wrap-distance-right:9pt;mso-wrap-distance-bottom:0;mso-position-horizontal:absolute;mso-position-horizontal-relative:text;mso-position-vertical:absolute;mso-position-vertical-relative:text;mso-width-percent:0;mso-height-percent:0;mso-width-relative:margin;mso-height-relative:margin;v-text-anchor:middle" coordsize="2400300,1143000" o:spt="100" o:gfxdata="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" adj="-11796480,,5400" path="m,l2400300,r,l2400300,868074v,151837,-123089,274926,-274926,274926l274926,1143000c123089,1143000,,1019911,,868074l,,,xe" fillcolor="#d8d8d8 [2732]" strokecolor="black [3213]" strokeweight=".25pt">
                 <v:stroke joinstyle="miter"/>
                 <v:formulas/>
                 <v:path arrowok="t" o:connecttype="custom" o:connectlocs="0,0;2400300,0;2400300,0;2400300,868074;2125374,1143000;274926,1143000;0,868074;0,0;0,0" o:connectangles="0,0,0,0,0,0,0,0,0" textboxrect="0,0,2400300,1143000"/>
@@ -5521,7 +5523,7 @@
           </mc:Choice>
           <mc:Fallback>
             <w:pict>
-              <v:rect w14:anchorId="486CAFDD" id="Rectangle 6" o:spid="_x0000_s1036" style="position:absolute;margin-left:0;margin-top:355.5pt;width:307.15pt;height:63pt;z-index:-251541504;visibility:visible;mso-wrap-style:square;mso-width-percent:0;mso-height-percent:0;mso-wrap-distance-left:9pt;mso-wrap-distance-top:0;mso-wrap-distance-right:9pt;mso-wrap-distance-bottom:0;mso-position-horizontal:absolute;mso-position-horizontal-relative:text;mso-position-vertical:absolute;mso-position-vertical-relative:text;mso-width-percent:0;mso-height-percent:0;mso-width-relative:margin;mso-height-relative:margin;v-text-anchor:middle" o:gfxdata="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" fillcolor="#d8d8d8 [2732]" strokecolor="black [3213]" strokeweight=".25pt">
+              <v:rect w14:anchorId="486CAFDD" id="Rectangle 6" o:spid="_x0000_s1036" style="position:absolute;margin-left:0;margin-top:355.5pt;width:307.15pt;height:63pt;z-index:-251541504;visibility:visible;mso-wrap-style:square;mso-width-percent:0;mso-height-percent:0;mso-wrap-distance-left:9pt;mso-wrap-distance-top:0;mso-wrap-distance-right:9pt;mso-wrap-distance-bottom:0;mso-position-horizontal:absolute;mso-position-horizontal-relative:text;mso-position-vertical:absolute;mso-position-vertical-relative:text;mso-width-percent:0;mso-height-percent:0;mso-width-relative:margin;mso-height-relative:margin;v-text-anchor:middle" o:gfxdata="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" fillcolor="#d8d8d8 [2732]" strokecolor="black [3213]" strokeweight=".25pt">
                 <v:textbox>
                   <w:txbxContent>
                     <w:p>
@@ -6038,7 +6040,7 @@
           </mc:Choice>
           <mc:Fallback>
             <w:pict>
-              <v:shape w14:anchorId="4E0223F3" id="Rectangle: Top Corners Rounded 16" o:spid="_x0000_s1037" style="position:absolute;margin-left:0;margin-top:229.5pt;width:306pt;height:117.9pt;z-index:251865088;visibility:visible;mso-wrap-style:square;mso-width-percent:0;mso-height-percent:0;mso-wrap-distance-left:9pt;mso-wrap-distance-top:0;mso-wrap-distance-right:9pt;mso-wrap-distance-bottom:0;mso-position-horizontal:absolute;mso-position-horizontal-relative:text;mso-position-vertical:absolute;mso-position-vertical-relative:text;mso-width-percent:0;mso-height-percent:0;mso-width-relative:margin;mso-height-relative:margin;v-text-anchor:middle" coordsize="3886200,1497330" o:spt="100" o:gfxdata="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" adj="-11796480,,5400" path="m,l3886200,r,l3886200,1497330r,l,1497330r,l,,,xe" fillcolor="#d8d8d8 [2732]" strokecolor="black [3213]" strokeweight=".25pt">
+              <v:shape w14:anchorId="4E0223F3" id="Rectangle: Top Corners Rounded 16" o:spid="_x0000_s1037" style="position:absolute;margin-left:0;margin-top:229.5pt;width:306pt;height:117.9pt;z-index:251865088;visibility:visible;mso-wrap-style:square;mso-width-percent:0;mso-height-percent:0;mso-wrap-distance-left:9pt;mso-wrap-distance-top:0;mso-wrap-distance-right:9pt;mso-wrap-distance-bottom:0;mso-position-horizontal:absolute;mso-position-horizontal-relative:text;mso-position-vertical:absolute;mso-position-vertical-relative:text;mso-width-percent:0;mso-height-percent:0;mso-width-relative:margin;mso-height-relative:margin;v-text-anchor:middle" coordsize="3886200,1497330" o:spt="100" o:gfxdata="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" adj="-11796480,,5400" path="m,l3886200,r,l3886200,1497330r,l,1497330r,l,,,xe" fillcolor="#d8d8d8 [2732]" strokecolor="black [3213]" strokeweight=".25pt">
                 <v:stroke joinstyle="miter"/>
                 <v:formulas/>
                 <v:path arrowok="t" o:connecttype="custom" o:connectlocs="0,0;3886200,0;3886200,0;3886200,1497330;3886200,1497330;0,1497330;0,1497330;0,0;0,0" o:connectangles="0,0,0,0,0,0,0,0,0" textboxrect="0,0,3886200,1497330"/>
@@ -6617,17 +6619,8 @@
                                 <w:sz w:val="24"/>
                                 <w:szCs w:val="24"/>
                               </w:rPr>
-                              <w:t xml:space="preserve">Rolling for </w:t>
-                            </w:r>
-                            <w:proofErr w:type="spellStart"/>
-                            <w:r>
-                              <w:rPr>
-                                <w:sz w:val="24"/>
-                                <w:szCs w:val="24"/>
-                              </w:rPr>
-                              <w:t>Criticals</w:t>
-                            </w:r>
-                            <w:proofErr w:type="spellEnd"/>
+                              <w:t>Rolling for Criticals</w:t>
+                            </w:r>
                           </w:p>
                           <w:p>
                             <w:pPr>
@@ -6733,7 +6726,7 @@
           </mc:Choice>
           <mc:Fallback>
             <w:pict>
-              <v:rect w14:anchorId="67A23C44" id="Rectangle 22" o:spid="_x0000_s1038" style="position:absolute;margin-left:0;margin-top:157.5pt;width:305.85pt;height:63pt;z-index:251770880;visibility:visible;mso-wrap-style:square;mso-width-percent:0;mso-height-percent:0;mso-wrap-distance-left:9pt;mso-wrap-distance-top:0;mso-wrap-distance-right:9pt;mso-wrap-distance-bottom:0;mso-position-horizontal:absolute;mso-position-horizontal-relative:text;mso-position-vertical:absolute;mso-position-vertical-relative:text;mso-width-percent:0;mso-height-percent:0;mso-width-relative:margin;mso-height-relative:margin;v-text-anchor:middle" o:gfxdata="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" fillcolor="#d8d8d8 [2732]" strokecolor="black [3213]" strokeweight=".25pt">
+              <v:rect w14:anchorId="67A23C44" id="Rectangle 22" o:spid="_x0000_s1038" style="position:absolute;margin-left:0;margin-top:157.5pt;width:305.85pt;height:63pt;z-index:251770880;visibility:visible;mso-wrap-style:square;mso-width-percent:0;mso-height-percent:0;mso-wrap-distance-left:9pt;mso-wrap-distance-top:0;mso-wrap-distance-right:9pt;mso-wrap-distance-bottom:0;mso-position-horizontal:absolute;mso-position-horizontal-relative:text;mso-position-vertical:absolute;mso-position-vertical-relative:text;mso-width-percent:0;mso-height-percent:0;mso-width-relative:margin;mso-height-relative:margin;v-text-anchor:middle" o:gfxdata="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" fillcolor="#d8d8d8 [2732]" strokecolor="black [3213]" strokeweight=".25pt">
                 <v:textbox>
                   <w:txbxContent>
                     <w:p>
@@ -6750,17 +6743,8 @@
                           <w:sz w:val="24"/>
                           <w:szCs w:val="24"/>
                         </w:rPr>
-                        <w:t xml:space="preserve">Rolling for </w:t>
-                      </w:r>
-                      <w:proofErr w:type="spellStart"/>
-                      <w:r>
-                        <w:rPr>
-                          <w:sz w:val="24"/>
-                          <w:szCs w:val="24"/>
-                        </w:rPr>
-                        <w:t>Criticals</w:t>
-                      </w:r>
-                      <w:proofErr w:type="spellEnd"/>
+                        <w:t>Rolling for Criticals</w:t>
+                      </w:r>
                     </w:p>
                     <w:p>
                       <w:pPr>
@@ -7004,27 +6988,7 @@
                                 <w:sz w:val="24"/>
                                 <w:szCs w:val="24"/>
                               </w:rPr>
-                              <w:t xml:space="preserve">3 </w:t>
-                            </w:r>
-                            <w:proofErr w:type="gramStart"/>
-                            <w:r>
-                              <w:rPr>
-                                <w:rFonts w:ascii="Georgia" w:hAnsi="Georgia"/>
-                                <w:color w:val="000000" w:themeColor="text1"/>
-                                <w:sz w:val="24"/>
-                                <w:szCs w:val="24"/>
-                              </w:rPr>
-                              <w:t>PIT</w:t>
-                            </w:r>
-                            <w:proofErr w:type="gramEnd"/>
-                            <w:r>
-                              <w:rPr>
-                                <w:rFonts w:ascii="Georgia" w:hAnsi="Georgia"/>
-                                <w:color w:val="000000" w:themeColor="text1"/>
-                                <w:sz w:val="24"/>
-                                <w:szCs w:val="24"/>
-                              </w:rPr>
-                              <w:t xml:space="preserve"> in each Stat’s first tier.</w:t>
+                              <w:t>3 PIT in each Stat’s first tier.</w:t>
                             </w:r>
                             <w:r>
                               <w:rPr>
@@ -7056,7 +7020,7 @@
           </mc:Choice>
           <mc:Fallback>
             <w:pict>
-              <v:rect w14:anchorId="0D22B656" id="Rectangle 1" o:spid="_x0000_s1039" style="position:absolute;margin-left:0;margin-top:94.5pt;width:306pt;height:54pt;z-index:251773952;visibility:visible;mso-wrap-style:square;mso-width-percent:0;mso-height-percent:0;mso-wrap-distance-left:9pt;mso-wrap-distance-top:0;mso-wrap-distance-right:9pt;mso-wrap-distance-bottom:0;mso-position-horizontal:absolute;mso-position-horizontal-relative:text;mso-position-vertical:absolute;mso-position-vertical-relative:text;mso-width-percent:0;mso-height-percent:0;mso-width-relative:margin;mso-height-relative:margin;v-text-anchor:middle" o:gfxdata="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" fillcolor="#d8d8d8 [2732]" strokecolor="black [3213]" strokeweight=".25pt">
+              <v:rect w14:anchorId="0D22B656" id="Rectangle 1" o:spid="_x0000_s1039" style="position:absolute;margin-left:0;margin-top:94.5pt;width:306pt;height:54pt;z-index:251773952;visibility:visible;mso-wrap-style:square;mso-width-percent:0;mso-height-percent:0;mso-wrap-distance-left:9pt;mso-wrap-distance-top:0;mso-wrap-distance-right:9pt;mso-wrap-distance-bottom:0;mso-position-horizontal:absolute;mso-position-horizontal-relative:text;mso-position-vertical:absolute;mso-position-vertical-relative:text;mso-width-percent:0;mso-height-percent:0;mso-width-relative:margin;mso-height-relative:margin;v-text-anchor:middle" o:gfxdata="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" fillcolor="#d8d8d8 [2732]" strokecolor="black [3213]" strokeweight=".25pt">
                 <v:textbox>
                   <w:txbxContent>
                     <w:p>
@@ -7152,27 +7116,7 @@
                           <w:sz w:val="24"/>
                           <w:szCs w:val="24"/>
                         </w:rPr>
-                        <w:t xml:space="preserve">3 </w:t>
-                      </w:r>
-                      <w:proofErr w:type="gramStart"/>
-                      <w:r>
-                        <w:rPr>
-                          <w:rFonts w:ascii="Georgia" w:hAnsi="Georgia"/>
-                          <w:color w:val="000000" w:themeColor="text1"/>
-                          <w:sz w:val="24"/>
-                          <w:szCs w:val="24"/>
-                        </w:rPr>
-                        <w:t>PIT</w:t>
-                      </w:r>
-                      <w:proofErr w:type="gramEnd"/>
-                      <w:r>
-                        <w:rPr>
-                          <w:rFonts w:ascii="Georgia" w:hAnsi="Georgia"/>
-                          <w:color w:val="000000" w:themeColor="text1"/>
-                          <w:sz w:val="24"/>
-                          <w:szCs w:val="24"/>
-                        </w:rPr>
-                        <w:t xml:space="preserve"> in each Stat’s first tier.</w:t>
+                        <w:t>3 PIT in each Stat’s first tier.</w:t>
                       </w:r>
                       <w:r>
                         <w:rPr>

</xml_diff>

<commit_message>
0.2.2 Character Sheet Update
Changed Scharisma abilities to give benefits for increasing PIT in some tiers.
Changed Close Ally to Reflect ability. Close Ally was essentially a worse Heal, and it felt the same as just waiting to heal an ally, so it's been adjusted to a Reflect ability.
</commit_message>
<xml_diff>
--- a/SimpleTop Printer Friendly Character Sheet.docx
+++ b/SimpleTop Printer Friendly Character Sheet.docx
@@ -2637,10 +2637,10 @@
         </w:rPr>
         <w:lastRenderedPageBreak/>
         <w:drawing>
-          <wp:inline distT="0" distB="0" distL="0" distR="0" wp14:anchorId="7781E4FD" wp14:editId="4D3ABFAF">
-            <wp:extent cx="3880485" cy="6838315"/>
-            <wp:effectExtent l="0" t="0" r="5715" b="635"/>
-            <wp:docPr id="66096116" name="Picture 1" descr="A close-up of a strategy board&#10;&#10;Description automatically generated"/>
+          <wp:inline distT="0" distB="0" distL="0" distR="0" wp14:anchorId="2FBB2DE4" wp14:editId="297180AE">
+            <wp:extent cx="3886200" cy="6838950"/>
+            <wp:effectExtent l="0" t="0" r="0" b="0"/>
+            <wp:docPr id="1977403817" name="Picture 1"/>
             <wp:cNvGraphicFramePr>
               <a:graphicFrameLocks xmlns:a="http://schemas.openxmlformats.org/drawingml/2006/main" noChangeAspect="1"/>
             </wp:cNvGraphicFramePr>
@@ -2648,7 +2648,7 @@
               <a:graphicData uri="http://schemas.openxmlformats.org/drawingml/2006/picture">
                 <pic:pic xmlns:pic="http://schemas.openxmlformats.org/drawingml/2006/picture">
                   <pic:nvPicPr>
-                    <pic:cNvPr id="66096116" name="Picture 1" descr="A close-up of a strategy board&#10;&#10;Description automatically generated"/>
+                    <pic:cNvPr id="0" name="Picture 1"/>
                     <pic:cNvPicPr>
                       <a:picLocks noChangeAspect="1" noChangeArrowheads="1"/>
                     </pic:cNvPicPr>
@@ -2669,7 +2669,7 @@
                   <pic:spPr bwMode="auto">
                     <a:xfrm>
                       <a:off x="0" y="0"/>
-                      <a:ext cx="3880485" cy="6838315"/>
+                      <a:ext cx="3886200" cy="6838950"/>
                     </a:xfrm>
                     <a:prstGeom prst="rect">
                       <a:avLst/>
@@ -2693,10 +2693,10 @@
         </w:rPr>
         <w:lastRenderedPageBreak/>
         <w:drawing>
-          <wp:inline distT="0" distB="0" distL="0" distR="0" wp14:anchorId="6518DA1F" wp14:editId="0DE582C1">
-            <wp:extent cx="3880485" cy="6838315"/>
-            <wp:effectExtent l="0" t="0" r="5715" b="635"/>
-            <wp:docPr id="197116185" name="Picture 2"/>
+          <wp:inline distT="0" distB="0" distL="0" distR="0" wp14:anchorId="2BA4A9C1" wp14:editId="31A12306">
+            <wp:extent cx="3886200" cy="6838950"/>
+            <wp:effectExtent l="0" t="0" r="0" b="0"/>
+            <wp:docPr id="804769339" name="Picture 2"/>
             <wp:cNvGraphicFramePr>
               <a:graphicFrameLocks xmlns:a="http://schemas.openxmlformats.org/drawingml/2006/main" noChangeAspect="1"/>
             </wp:cNvGraphicFramePr>
@@ -2725,7 +2725,7 @@
                   <pic:spPr bwMode="auto">
                     <a:xfrm>
                       <a:off x="0" y="0"/>
-                      <a:ext cx="3880485" cy="6838315"/>
+                      <a:ext cx="3886200" cy="6838950"/>
                     </a:xfrm>
                     <a:prstGeom prst="rect">
                       <a:avLst/>
@@ -2752,10 +2752,10 @@
         </w:rPr>
         <w:lastRenderedPageBreak/>
         <w:drawing>
-          <wp:inline distT="0" distB="0" distL="0" distR="0" wp14:anchorId="19A42790" wp14:editId="404D4B3B">
-            <wp:extent cx="3880485" cy="6838315"/>
-            <wp:effectExtent l="0" t="0" r="5715" b="635"/>
-            <wp:docPr id="1064910156" name="Picture 3"/>
+          <wp:inline distT="0" distB="0" distL="0" distR="0" wp14:anchorId="6F6E3EF6" wp14:editId="65D041F5">
+            <wp:extent cx="3886200" cy="6838950"/>
+            <wp:effectExtent l="0" t="0" r="0" b="0"/>
+            <wp:docPr id="1932065458" name="Picture 3"/>
             <wp:cNvGraphicFramePr>
               <a:graphicFrameLocks xmlns:a="http://schemas.openxmlformats.org/drawingml/2006/main" noChangeAspect="1"/>
             </wp:cNvGraphicFramePr>
@@ -2784,7 +2784,7 @@
                   <pic:spPr bwMode="auto">
                     <a:xfrm>
                       <a:off x="0" y="0"/>
-                      <a:ext cx="3880485" cy="6838315"/>
+                      <a:ext cx="3886200" cy="6838950"/>
                     </a:xfrm>
                     <a:prstGeom prst="rect">
                       <a:avLst/>
@@ -2816,10 +2816,10 @@
         </w:rPr>
         <w:lastRenderedPageBreak/>
         <w:drawing>
-          <wp:inline distT="0" distB="0" distL="0" distR="0" wp14:anchorId="6699FB7C" wp14:editId="351C38C7">
-            <wp:extent cx="3880485" cy="6838315"/>
-            <wp:effectExtent l="0" t="0" r="5715" b="635"/>
-            <wp:docPr id="392642007" name="Picture 4"/>
+          <wp:inline distT="0" distB="0" distL="0" distR="0" wp14:anchorId="3C1E9F88" wp14:editId="78DD6520">
+            <wp:extent cx="3886200" cy="6838950"/>
+            <wp:effectExtent l="0" t="0" r="0" b="0"/>
+            <wp:docPr id="1311197105" name="Picture 4"/>
             <wp:cNvGraphicFramePr>
               <a:graphicFrameLocks xmlns:a="http://schemas.openxmlformats.org/drawingml/2006/main" noChangeAspect="1"/>
             </wp:cNvGraphicFramePr>
@@ -2848,7 +2848,7 @@
                   <pic:spPr bwMode="auto">
                     <a:xfrm>
                       <a:off x="0" y="0"/>
-                      <a:ext cx="3880485" cy="6838315"/>
+                      <a:ext cx="3886200" cy="6838950"/>
                     </a:xfrm>
                     <a:prstGeom prst="rect">
                       <a:avLst/>
@@ -7790,31 +7790,31 @@
                           <a:avLst/>
                           <a:gdLst>
                             <a:gd name="connsiteX0" fmla="*/ 0 w 1371600"/>
-                            <a:gd name="connsiteY0" fmla="*/ 0 h 1030122"/>
+                            <a:gd name="connsiteY0" fmla="*/ 0 h 1029970"/>
                             <a:gd name="connsiteX1" fmla="*/ 658368 w 1371600"/>
-                            <a:gd name="connsiteY1" fmla="*/ 0 h 1030122"/>
+                            <a:gd name="connsiteY1" fmla="*/ 0 h 1029970"/>
                             <a:gd name="connsiteX2" fmla="*/ 1371600 w 1371600"/>
-                            <a:gd name="connsiteY2" fmla="*/ 0 h 1030122"/>
+                            <a:gd name="connsiteY2" fmla="*/ 0 h 1029970"/>
                             <a:gd name="connsiteX3" fmla="*/ 1371600 w 1371600"/>
-                            <a:gd name="connsiteY3" fmla="*/ 0 h 1030122"/>
+                            <a:gd name="connsiteY3" fmla="*/ 0 h 1029970"/>
                             <a:gd name="connsiteX4" fmla="*/ 1371600 w 1371600"/>
-                            <a:gd name="connsiteY4" fmla="*/ 391174 h 1030122"/>
+                            <a:gd name="connsiteY4" fmla="*/ 391116 h 1029970"/>
                             <a:gd name="connsiteX5" fmla="*/ 1371600 w 1371600"/>
-                            <a:gd name="connsiteY5" fmla="*/ 782347 h 1030122"/>
-                            <a:gd name="connsiteX6" fmla="*/ 1123825 w 1371600"/>
-                            <a:gd name="connsiteY6" fmla="*/ 1030122 h 1030122"/>
-                            <a:gd name="connsiteX7" fmla="*/ 677040 w 1371600"/>
-                            <a:gd name="connsiteY7" fmla="*/ 1030122 h 1030122"/>
-                            <a:gd name="connsiteX8" fmla="*/ 247775 w 1371600"/>
-                            <a:gd name="connsiteY8" fmla="*/ 1030122 h 1030122"/>
+                            <a:gd name="connsiteY5" fmla="*/ 782231 h 1029970"/>
+                            <a:gd name="connsiteX6" fmla="*/ 1123861 w 1371600"/>
+                            <a:gd name="connsiteY6" fmla="*/ 1029970 h 1029970"/>
+                            <a:gd name="connsiteX7" fmla="*/ 677039 w 1371600"/>
+                            <a:gd name="connsiteY7" fmla="*/ 1029970 h 1029970"/>
+                            <a:gd name="connsiteX8" fmla="*/ 247739 w 1371600"/>
+                            <a:gd name="connsiteY8" fmla="*/ 1029970 h 1029970"/>
                             <a:gd name="connsiteX9" fmla="*/ 0 w 1371600"/>
-                            <a:gd name="connsiteY9" fmla="*/ 782347 h 1030122"/>
+                            <a:gd name="connsiteY9" fmla="*/ 782231 h 1029970"/>
                             <a:gd name="connsiteX10" fmla="*/ 0 w 1371600"/>
-                            <a:gd name="connsiteY10" fmla="*/ 406820 h 1030122"/>
+                            <a:gd name="connsiteY10" fmla="*/ 406760 h 1029970"/>
                             <a:gd name="connsiteX11" fmla="*/ 0 w 1371600"/>
-                            <a:gd name="connsiteY11" fmla="*/ 0 h 1030122"/>
+                            <a:gd name="connsiteY11" fmla="*/ 0 h 1029970"/>
                             <a:gd name="connsiteX12" fmla="*/ 0 w 1371600"/>
-                            <a:gd name="connsiteY12" fmla="*/ 0 h 1030122"/>
+                            <a:gd name="connsiteY12" fmla="*/ 0 h 1029970"/>
                           </a:gdLst>
                           <a:ahLst/>
                           <a:cxnLst>
@@ -7860,7 +7860,7 @@
                           </a:cxnLst>
                           <a:rect l="l" t="t" r="r" b="b"/>
                           <a:pathLst>
-                            <a:path w="1371600" h="1030122" fill="none" extrusionOk="0">
+                            <a:path w="1371600" h="1029970" fill="none" extrusionOk="0">
                               <a:moveTo>
                                 <a:pt x="0" y="0"/>
                               </a:moveTo>
@@ -7878,43 +7878,43 @@
                                 <a:pt x="1371600" y="0"/>
                               </a:lnTo>
                               <a:cubicBezTo>
-                                <a:pt x="1384665" y="111198"/>
-                                <a:pt x="1385925" y="210665"/>
-                                <a:pt x="1371600" y="391174"/>
-                              </a:cubicBezTo>
-                              <a:cubicBezTo>
-                                <a:pt x="1357275" y="571683"/>
-                                <a:pt x="1382143" y="621207"/>
-                                <a:pt x="1371600" y="782347"/>
-                              </a:cubicBezTo>
-                              <a:cubicBezTo>
-                                <a:pt x="1379801" y="909617"/>
-                                <a:pt x="1260763" y="1059729"/>
-                                <a:pt x="1123825" y="1030122"/>
-                              </a:cubicBezTo>
-                              <a:cubicBezTo>
-                                <a:pt x="963217" y="1023580"/>
-                                <a:pt x="768917" y="1044002"/>
-                                <a:pt x="677040" y="1030122"/>
-                              </a:cubicBezTo>
-                              <a:cubicBezTo>
-                                <a:pt x="585164" y="1016242"/>
-                                <a:pt x="355921" y="1035539"/>
-                                <a:pt x="247775" y="1030122"/>
-                              </a:cubicBezTo>
-                              <a:cubicBezTo>
-                                <a:pt x="106628" y="1032973"/>
-                                <a:pt x="13762" y="917797"/>
-                                <a:pt x="0" y="782347"/>
-                              </a:cubicBezTo>
-                              <a:cubicBezTo>
-                                <a:pt x="-9498" y="645732"/>
-                                <a:pt x="-17692" y="538426"/>
-                                <a:pt x="0" y="406820"/>
-                              </a:cubicBezTo>
-                              <a:cubicBezTo>
-                                <a:pt x="17692" y="275214"/>
-                                <a:pt x="-117" y="120614"/>
+                                <a:pt x="1381699" y="164539"/>
+                                <a:pt x="1374852" y="272045"/>
+                                <a:pt x="1371600" y="391116"/>
+                              </a:cubicBezTo>
+                              <a:cubicBezTo>
+                                <a:pt x="1368348" y="510187"/>
+                                <a:pt x="1383961" y="666515"/>
+                                <a:pt x="1371600" y="782231"/>
+                              </a:cubicBezTo>
+                              <a:cubicBezTo>
+                                <a:pt x="1386796" y="901318"/>
+                                <a:pt x="1260773" y="1057898"/>
+                                <a:pt x="1123861" y="1029970"/>
+                              </a:cubicBezTo>
+                              <a:cubicBezTo>
+                                <a:pt x="946199" y="1018845"/>
+                                <a:pt x="869074" y="1049995"/>
+                                <a:pt x="677039" y="1029970"/>
+                              </a:cubicBezTo>
+                              <a:cubicBezTo>
+                                <a:pt x="485004" y="1009945"/>
+                                <a:pt x="437930" y="1030997"/>
+                                <a:pt x="247739" y="1029970"/>
+                              </a:cubicBezTo>
+                              <a:cubicBezTo>
+                                <a:pt x="86589" y="1046082"/>
+                                <a:pt x="9934" y="918048"/>
+                                <a:pt x="0" y="782231"/>
+                              </a:cubicBezTo>
+                              <a:cubicBezTo>
+                                <a:pt x="-4407" y="599475"/>
+                                <a:pt x="15101" y="554463"/>
+                                <a:pt x="0" y="406760"/>
+                              </a:cubicBezTo>
+                              <a:cubicBezTo>
+                                <a:pt x="-15101" y="259057"/>
+                                <a:pt x="-10290" y="102450"/>
                                 <a:pt x="0" y="0"/>
                               </a:cubicBezTo>
                               <a:lnTo>
@@ -7922,7 +7922,7 @@
                               </a:lnTo>
                               <a:close/>
                             </a:path>
-                            <a:path w="1371600" h="1030122" stroke="0" extrusionOk="0">
+                            <a:path w="1371600" h="1029970" stroke="0" extrusionOk="0">
                               <a:moveTo>
                                 <a:pt x="0" y="0"/>
                               </a:moveTo>
@@ -7940,43 +7940,43 @@
                                 <a:pt x="1371600" y="0"/>
                               </a:lnTo>
                               <a:cubicBezTo>
-                                <a:pt x="1389975" y="166396"/>
-                                <a:pt x="1390762" y="228300"/>
-                                <a:pt x="1371600" y="391174"/>
-                              </a:cubicBezTo>
-                              <a:cubicBezTo>
-                                <a:pt x="1352438" y="554048"/>
-                                <a:pt x="1386686" y="651679"/>
-                                <a:pt x="1371600" y="782347"/>
-                              </a:cubicBezTo>
-                              <a:cubicBezTo>
-                                <a:pt x="1386389" y="916828"/>
-                                <a:pt x="1253553" y="1057143"/>
-                                <a:pt x="1123825" y="1030122"/>
-                              </a:cubicBezTo>
-                              <a:cubicBezTo>
-                                <a:pt x="982742" y="1052626"/>
-                                <a:pt x="880832" y="1022180"/>
-                                <a:pt x="668279" y="1030122"/>
-                              </a:cubicBezTo>
-                              <a:cubicBezTo>
-                                <a:pt x="455726" y="1038064"/>
-                                <a:pt x="412008" y="1018176"/>
-                                <a:pt x="247775" y="1030122"/>
-                              </a:cubicBezTo>
-                              <a:cubicBezTo>
-                                <a:pt x="102637" y="1025630"/>
-                                <a:pt x="-17020" y="926319"/>
-                                <a:pt x="0" y="782347"/>
-                              </a:cubicBezTo>
-                              <a:cubicBezTo>
-                                <a:pt x="-18234" y="629703"/>
-                                <a:pt x="13170" y="470591"/>
-                                <a:pt x="0" y="383350"/>
-                              </a:cubicBezTo>
-                              <a:cubicBezTo>
-                                <a:pt x="-13170" y="296109"/>
-                                <a:pt x="-19011" y="140925"/>
+                                <a:pt x="1361050" y="154789"/>
+                                <a:pt x="1353482" y="288773"/>
+                                <a:pt x="1371600" y="391116"/>
+                              </a:cubicBezTo>
+                              <a:cubicBezTo>
+                                <a:pt x="1389718" y="493459"/>
+                                <a:pt x="1363548" y="694061"/>
+                                <a:pt x="1371600" y="782231"/>
+                              </a:cubicBezTo>
+                              <a:cubicBezTo>
+                                <a:pt x="1380720" y="917597"/>
+                                <a:pt x="1252933" y="1059407"/>
+                                <a:pt x="1123861" y="1029970"/>
+                              </a:cubicBezTo>
+                              <a:cubicBezTo>
+                                <a:pt x="928755" y="1014809"/>
+                                <a:pt x="878970" y="1047078"/>
+                                <a:pt x="668278" y="1029970"/>
+                              </a:cubicBezTo>
+                              <a:cubicBezTo>
+                                <a:pt x="457586" y="1012862"/>
+                                <a:pt x="435919" y="1033472"/>
+                                <a:pt x="247739" y="1029970"/>
+                              </a:cubicBezTo>
+                              <a:cubicBezTo>
+                                <a:pt x="89601" y="1018428"/>
+                                <a:pt x="-23136" y="928745"/>
+                                <a:pt x="0" y="782231"/>
+                              </a:cubicBezTo>
+                              <a:cubicBezTo>
+                                <a:pt x="14287" y="676193"/>
+                                <a:pt x="-15320" y="487383"/>
+                                <a:pt x="0" y="383293"/>
+                              </a:cubicBezTo>
+                              <a:cubicBezTo>
+                                <a:pt x="15320" y="279203"/>
+                                <a:pt x="2893" y="110783"/>
                                 <a:pt x="0" y="0"/>
                               </a:cubicBezTo>
                               <a:lnTo>
@@ -8077,7 +8077,7 @@
           </mc:Choice>
           <mc:Fallback>
             <w:pict>
-              <v:shape w14:anchorId="37850F83" id="_x0000_s1039" style="position:absolute;margin-left:198.15pt;margin-top:445.1pt;width:108pt;height:81.1pt;z-index:251644927;visibility:visible;mso-wrap-style:square;mso-width-percent:0;mso-height-percent:0;mso-wrap-distance-left:9pt;mso-wrap-distance-top:0;mso-wrap-distance-right:9pt;mso-wrap-distance-bottom:0;mso-position-horizontal:absolute;mso-position-horizontal-relative:text;mso-position-vertical:absolute;mso-position-vertical-relative:text;mso-width-percent:0;mso-height-percent:0;mso-width-relative:margin;mso-height-relative:margin;v-text-anchor:top" coordsize="1371600,1029970" o:spt="100" o:gfxdata="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" adj="-11796480,,5400" path="m,l1371600,r,l1371600,782231v,136822,-110917,247739,-247739,247739l247739,1029970c110917,1029970,,919053,,782231l,,,xe" fillcolor="#d8d8d8 [2732]" strokecolor="black [3213]" strokeweight=".25pt">
+              <v:shape w14:anchorId="37850F83" id="_x0000_s1039" style="position:absolute;margin-left:198.15pt;margin-top:445.1pt;width:108pt;height:81.1pt;z-index:251644927;visibility:visible;mso-wrap-style:square;mso-width-percent:0;mso-height-percent:0;mso-wrap-distance-left:9pt;mso-wrap-distance-top:0;mso-wrap-distance-right:9pt;mso-wrap-distance-bottom:0;mso-position-horizontal:absolute;mso-position-horizontal-relative:text;mso-position-vertical:absolute;mso-position-vertical-relative:text;mso-width-percent:0;mso-height-percent:0;mso-width-relative:margin;mso-height-relative:margin;v-text-anchor:top" coordsize="1371600,1029970" o:spt="100" o:gfxdata="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" adj="-11796480,,5400" path="m,l1371600,r,l1371600,782231v,136822,-110917,247739,-247739,247739l247739,1029970c110917,1029970,,919053,,782231l,,,xe" fillcolor="#d8d8d8 [2732]" strokecolor="black [3213]" strokeweight=".25pt">
                 <v:stroke joinstyle="miter"/>
                 <v:formulas/>
                 <v:path arrowok="t" o:connecttype="custom" o:connectlocs="0,0;1371600,0;1371600,0;1371600,782231;1123861,1029970;247739,1029970;0,782231;0,0;0,0" o:connectangles="0,0,0,0,0,0,0,0,0" textboxrect="0,0,1371600,1029970"/>

</xml_diff>